<commit_message>
Update USER MANUAL WORLD CUP ON THE GO - V1.docx
</commit_message>
<xml_diff>
--- a/project/GroupAinon/user manual/USER MANUAL WORLD CUP ON THE GO - V1.docx
+++ b/project/GroupAinon/user manual/USER MANUAL WORLD CUP ON THE GO - V1.docx
@@ -128,39 +128,7 @@
           <w:sz w:val="32"/>
           <w:szCs w:val="32"/>
         </w:rPr>
-        <w:t xml:space="preserve">- PM Dr </w:t>
-      </w:r>
-      <w:proofErr w:type="spellStart"/>
-      <w:r>
-        <w:rPr>
-          <w:sz w:val="32"/>
-          <w:szCs w:val="32"/>
-        </w:rPr>
-        <w:t>Mohd</w:t>
-      </w:r>
-      <w:proofErr w:type="spellEnd"/>
-      <w:r>
-        <w:rPr>
-          <w:sz w:val="32"/>
-          <w:szCs w:val="32"/>
-        </w:rPr>
-        <w:t xml:space="preserve"> </w:t>
-      </w:r>
-      <w:proofErr w:type="spellStart"/>
-      <w:r>
-        <w:rPr>
-          <w:sz w:val="32"/>
-          <w:szCs w:val="32"/>
-        </w:rPr>
-        <w:t>Shahizan</w:t>
-      </w:r>
-      <w:proofErr w:type="spellEnd"/>
-      <w:r>
-        <w:rPr>
-          <w:sz w:val="32"/>
-          <w:szCs w:val="32"/>
-        </w:rPr>
-        <w:t xml:space="preserve"> Othman –</w:t>
+        <w:t>- PM Dr Mohd Shahizan Othman –</w:t>
       </w:r>
     </w:p>
     <w:p>
@@ -204,39 +172,7 @@
           <w:sz w:val="32"/>
           <w:szCs w:val="32"/>
         </w:rPr>
-        <w:t xml:space="preserve">Nur </w:t>
-      </w:r>
-      <w:proofErr w:type="spellStart"/>
-      <w:r>
-        <w:rPr>
-          <w:sz w:val="32"/>
-          <w:szCs w:val="32"/>
-        </w:rPr>
-        <w:t>Ainon</w:t>
-      </w:r>
-      <w:proofErr w:type="spellEnd"/>
-      <w:r>
-        <w:rPr>
-          <w:sz w:val="32"/>
-          <w:szCs w:val="32"/>
-        </w:rPr>
-        <w:t xml:space="preserve"> Binti </w:t>
-      </w:r>
-      <w:proofErr w:type="spellStart"/>
-      <w:r>
-        <w:rPr>
-          <w:sz w:val="32"/>
-          <w:szCs w:val="32"/>
-        </w:rPr>
-        <w:t>Yusmadi</w:t>
-      </w:r>
-      <w:proofErr w:type="spellEnd"/>
-      <w:r>
-        <w:rPr>
-          <w:sz w:val="32"/>
-          <w:szCs w:val="32"/>
-        </w:rPr>
-        <w:t xml:space="preserve"> – SX172096CSJF04</w:t>
+        <w:t>Nur Ainon Binti Yusmadi – SX172096CSJF04</w:t>
       </w:r>
     </w:p>
     <w:p>
@@ -251,37 +187,12 @@
           <w:szCs w:val="32"/>
         </w:rPr>
       </w:pPr>
-      <w:proofErr w:type="spellStart"/>
       <w:r>
         <w:rPr>
           <w:sz w:val="32"/>
           <w:szCs w:val="32"/>
         </w:rPr>
-        <w:t>Sobery</w:t>
-      </w:r>
-      <w:proofErr w:type="spellEnd"/>
-      <w:r>
-        <w:rPr>
-          <w:sz w:val="32"/>
-          <w:szCs w:val="32"/>
-        </w:rPr>
-        <w:t xml:space="preserve"> Bin </w:t>
-      </w:r>
-      <w:proofErr w:type="spellStart"/>
-      <w:r>
-        <w:rPr>
-          <w:sz w:val="32"/>
-          <w:szCs w:val="32"/>
-        </w:rPr>
-        <w:t>Basri</w:t>
-      </w:r>
-      <w:proofErr w:type="spellEnd"/>
-      <w:r>
-        <w:rPr>
-          <w:sz w:val="32"/>
-          <w:szCs w:val="32"/>
-        </w:rPr>
-        <w:t xml:space="preserve"> – SX180091CSJS04</w:t>
+        <w:t>Sobery Bin Basri – SX180091CSJS04</w:t>
       </w:r>
     </w:p>
     <w:p>
@@ -296,21 +207,12 @@
           <w:szCs w:val="32"/>
         </w:rPr>
       </w:pPr>
-      <w:proofErr w:type="spellStart"/>
       <w:r>
         <w:rPr>
           <w:sz w:val="32"/>
           <w:szCs w:val="32"/>
         </w:rPr>
-        <w:t>Savith</w:t>
-      </w:r>
-      <w:proofErr w:type="spellEnd"/>
-      <w:r>
-        <w:rPr>
-          <w:sz w:val="32"/>
-          <w:szCs w:val="32"/>
-        </w:rPr>
-        <w:t xml:space="preserve"> Kumar Raj Gulab – SX180279CSJS04</w:t>
+        <w:t>Savith Kumar Raj Gulab – SX180279CSJS04</w:t>
       </w:r>
     </w:p>
     <w:p>
@@ -330,39 +232,7 @@
           <w:sz w:val="32"/>
           <w:szCs w:val="32"/>
         </w:rPr>
-        <w:t xml:space="preserve">Mohammad </w:t>
-      </w:r>
-      <w:proofErr w:type="spellStart"/>
-      <w:r>
-        <w:rPr>
-          <w:sz w:val="32"/>
-          <w:szCs w:val="32"/>
-        </w:rPr>
-        <w:t>Hafizzuddin</w:t>
-      </w:r>
-      <w:proofErr w:type="spellEnd"/>
-      <w:r>
-        <w:rPr>
-          <w:sz w:val="32"/>
-          <w:szCs w:val="32"/>
-        </w:rPr>
-        <w:t xml:space="preserve"> Bin </w:t>
-      </w:r>
-      <w:proofErr w:type="spellStart"/>
-      <w:r>
-        <w:rPr>
-          <w:sz w:val="32"/>
-          <w:szCs w:val="32"/>
-        </w:rPr>
-        <w:t>Mohd</w:t>
-      </w:r>
-      <w:proofErr w:type="spellEnd"/>
-      <w:r>
-        <w:rPr>
-          <w:sz w:val="32"/>
-          <w:szCs w:val="32"/>
-        </w:rPr>
-        <w:t xml:space="preserve"> Zin – SX180405CSJS04</w:t>
+        <w:t>Mohammad Hafizzuddin Bin Mohd Zin – SX180405CSJS04</w:t>
       </w:r>
     </w:p>
     <w:p>
@@ -2901,6 +2771,7 @@
       </w:r>
       <w:r>
         <w:rPr>
+          <w:noProof/>
           <w:sz w:val="28"/>
           <w:szCs w:val="28"/>
         </w:rPr>
@@ -3443,6 +3314,7 @@
       </w:r>
       <w:r>
         <w:rPr>
+          <w:noProof/>
           <w:sz w:val="28"/>
           <w:szCs w:val="28"/>
         </w:rPr>
@@ -4310,6 +4182,7 @@
       </w:r>
       <w:r>
         <w:rPr>
+          <w:noProof/>
           <w:sz w:val="28"/>
           <w:szCs w:val="28"/>
         </w:rPr>
@@ -4626,6 +4499,7 @@
       </w:r>
       <w:r>
         <w:rPr>
+          <w:noProof/>
           <w:sz w:val="28"/>
           <w:szCs w:val="28"/>
         </w:rPr>
@@ -5410,6 +5284,7 @@
       </w:r>
       <w:r>
         <w:rPr>
+          <w:noProof/>
           <w:sz w:val="28"/>
           <w:szCs w:val="28"/>
         </w:rPr>
@@ -5451,6 +5326,7 @@
       </w:r>
       <w:r>
         <w:rPr>
+          <w:noProof/>
           <w:sz w:val="28"/>
           <w:szCs w:val="28"/>
         </w:rPr>
@@ -5929,6 +5805,7 @@
       </w:pPr>
       <w:r>
         <w:rPr>
+          <w:noProof/>
           <w:sz w:val="28"/>
           <w:szCs w:val="28"/>
         </w:rPr>
@@ -6480,6 +6357,7 @@
       </w:r>
       <w:r>
         <w:rPr>
+          <w:noProof/>
           <w:sz w:val="28"/>
           <w:szCs w:val="28"/>
         </w:rPr>
@@ -6615,27 +6493,7 @@
                                 <w:sz w:val="28"/>
                                 <w:szCs w:val="28"/>
                               </w:rPr>
-                              <w:t xml:space="preserve">The </w:t>
-                            </w:r>
-                            <w:r>
-                              <w:rPr>
-                                <w:b/>
-                                <w:bCs/>
-                                <w:color w:val="000000" w:themeColor="text1"/>
-                                <w:sz w:val="28"/>
-                                <w:szCs w:val="28"/>
-                              </w:rPr>
-                              <w:t>content list</w:t>
-                            </w:r>
-                            <w:r>
-                              <w:rPr>
-                                <w:b/>
-                                <w:bCs/>
-                                <w:color w:val="000000" w:themeColor="text1"/>
-                                <w:sz w:val="28"/>
-                                <w:szCs w:val="28"/>
-                              </w:rPr>
-                              <w:t xml:space="preserve"> will be displayed as shown Figure </w:t>
+                              <w:t xml:space="preserve">The content list will be displayed as shown Figure </w:t>
                             </w:r>
                             <w:r>
                               <w:rPr>
@@ -6702,27 +6560,7 @@
                           <w:sz w:val="28"/>
                           <w:szCs w:val="28"/>
                         </w:rPr>
-                        <w:t xml:space="preserve">The </w:t>
-                      </w:r>
-                      <w:r>
-                        <w:rPr>
-                          <w:b/>
-                          <w:bCs/>
-                          <w:color w:val="000000" w:themeColor="text1"/>
-                          <w:sz w:val="28"/>
-                          <w:szCs w:val="28"/>
-                        </w:rPr>
-                        <w:t>content list</w:t>
-                      </w:r>
-                      <w:r>
-                        <w:rPr>
-                          <w:b/>
-                          <w:bCs/>
-                          <w:color w:val="000000" w:themeColor="text1"/>
-                          <w:sz w:val="28"/>
-                          <w:szCs w:val="28"/>
-                        </w:rPr>
-                        <w:t xml:space="preserve"> will be displayed as shown Figure </w:t>
+                        <w:t xml:space="preserve">The content list will be displayed as shown Figure </w:t>
                       </w:r>
                       <w:r>
                         <w:rPr>
@@ -6905,6 +6743,7 @@
       </w:pPr>
       <w:r>
         <w:rPr>
+          <w:noProof/>
           <w:sz w:val="28"/>
           <w:szCs w:val="28"/>
         </w:rPr>
@@ -7191,16 +7030,7 @@
                                 <w:sz w:val="28"/>
                                 <w:szCs w:val="28"/>
                               </w:rPr>
-                              <w:t xml:space="preserve">STEP </w:t>
-                            </w:r>
-                            <w:r>
-                              <w:rPr>
-                                <w:b/>
-                                <w:bCs/>
-                                <w:sz w:val="28"/>
-                                <w:szCs w:val="28"/>
-                              </w:rPr>
-                              <w:t>8</w:t>
+                              <w:t>STEP 8</w:t>
                             </w:r>
                           </w:p>
                         </w:txbxContent>
@@ -7246,16 +7076,7 @@
                           <w:sz w:val="28"/>
                           <w:szCs w:val="28"/>
                         </w:rPr>
-                        <w:t xml:space="preserve">STEP </w:t>
-                      </w:r>
-                      <w:r>
-                        <w:rPr>
-                          <w:b/>
-                          <w:bCs/>
-                          <w:sz w:val="28"/>
-                          <w:szCs w:val="28"/>
-                        </w:rPr>
-                        <w:t>8</w:t>
+                        <w:t>STEP 8</w:t>
                       </w:r>
                     </w:p>
                   </w:txbxContent>
@@ -7353,27 +7174,7 @@
                                 <w:sz w:val="28"/>
                                 <w:szCs w:val="28"/>
                               </w:rPr>
-                              <w:t>Click button ‘</w:t>
-                            </w:r>
-                            <w:r>
-                              <w:rPr>
-                                <w:b/>
-                                <w:bCs/>
-                                <w:color w:val="000000" w:themeColor="text1"/>
-                                <w:sz w:val="28"/>
-                                <w:szCs w:val="28"/>
-                              </w:rPr>
-                              <w:t>Add content</w:t>
-                            </w:r>
-                            <w:r>
-                              <w:rPr>
-                                <w:b/>
-                                <w:bCs/>
-                                <w:color w:val="000000" w:themeColor="text1"/>
-                                <w:sz w:val="28"/>
-                                <w:szCs w:val="28"/>
-                              </w:rPr>
-                              <w:t>’ as shown in the picture</w:t>
+                              <w:t>Click button ‘Add content’ as shown in the picture</w:t>
                             </w:r>
                           </w:p>
                         </w:txbxContent>
@@ -7421,27 +7222,7 @@
                           <w:sz w:val="28"/>
                           <w:szCs w:val="28"/>
                         </w:rPr>
-                        <w:t>Click button ‘</w:t>
-                      </w:r>
-                      <w:r>
-                        <w:rPr>
-                          <w:b/>
-                          <w:bCs/>
-                          <w:color w:val="000000" w:themeColor="text1"/>
-                          <w:sz w:val="28"/>
-                          <w:szCs w:val="28"/>
-                        </w:rPr>
-                        <w:t>Add content</w:t>
-                      </w:r>
-                      <w:r>
-                        <w:rPr>
-                          <w:b/>
-                          <w:bCs/>
-                          <w:color w:val="000000" w:themeColor="text1"/>
-                          <w:sz w:val="28"/>
-                          <w:szCs w:val="28"/>
-                        </w:rPr>
-                        <w:t>’ as shown in the picture</w:t>
+                        <w:t>Click button ‘Add content’ as shown in the picture</w:t>
                       </w:r>
                     </w:p>
                   </w:txbxContent>
@@ -7532,6 +7313,7 @@
       </w:r>
       <w:r>
         <w:rPr>
+          <w:noProof/>
           <w:sz w:val="28"/>
           <w:szCs w:val="28"/>
         </w:rPr>
@@ -8233,6 +8015,7 @@
       </w:r>
       <w:r>
         <w:rPr>
+          <w:noProof/>
           <w:sz w:val="28"/>
           <w:szCs w:val="28"/>
         </w:rPr>
@@ -8579,6 +8362,7 @@
       </w:pPr>
       <w:r>
         <w:rPr>
+          <w:noProof/>
           <w:sz w:val="28"/>
           <w:szCs w:val="28"/>
         </w:rPr>
@@ -8634,15 +8418,6 @@
         </w:rPr>
         <w:t>Figure 7</w:t>
       </w:r>
-    </w:p>
-    <w:p>
-      <w:pPr>
-        <w:jc w:val="center"/>
-        <w:rPr>
-          <w:sz w:val="28"/>
-          <w:szCs w:val="28"/>
-        </w:rPr>
-      </w:pPr>
     </w:p>
     <w:p>
       <w:pPr>

</xml_diff>